<commit_message>
Finished note detection, added WeekProjSumm doc
</commit_message>
<xml_diff>
--- a/Capstone/Documentation/Weekly Summary/Capstone Weekly Project Summary.docx
+++ b/Capstone/Documentation/Weekly Summary/Capstone Weekly Project Summary.docx
@@ -171,7 +171,14 @@
                 <w:sz w:val="20"/>
                 <w:szCs w:val="20"/>
               </w:rPr>
-              <w:t>Pre-Capstone, a large amount of research and prototyping done</w:t>
+              <w:t>Pre-Capstone, a some</w:t>
+            </w:r>
+            <w:r>
+              <w:rPr>
+                <w:sz w:val="20"/>
+                <w:szCs w:val="20"/>
+              </w:rPr>
+              <w:t xml:space="preserve"> research and prototyping done</w:t>
             </w:r>
           </w:p>
           <w:p>
@@ -233,7 +240,36 @@
                 <w:sz w:val="20"/>
                 <w:szCs w:val="20"/>
               </w:rPr>
-              <w:t xml:space="preserve">FFT implementation was difficult and had too much inaccuracy – an </w:t>
+              <w:t>Challenges to overcome:</w:t>
+            </w:r>
+          </w:p>
+          <w:p>
+            <w:pPr>
+              <w:rPr>
+                <w:sz w:val="20"/>
+                <w:szCs w:val="20"/>
+              </w:rPr>
+            </w:pPr>
+            <w:r>
+              <w:rPr>
+                <w:sz w:val="20"/>
+                <w:szCs w:val="20"/>
+              </w:rPr>
+              <w:t>-</w:t>
+            </w:r>
+            <w:r>
+              <w:rPr>
+                <w:sz w:val="20"/>
+                <w:szCs w:val="20"/>
+              </w:rPr>
+              <w:t>FFT implementation was difficult a</w:t>
+            </w:r>
+            <w:r>
+              <w:rPr>
+                <w:sz w:val="20"/>
+                <w:szCs w:val="20"/>
+              </w:rPr>
+              <w:t>nd had too much inaccuracy –</w:t>
             </w:r>
             <w:proofErr w:type="spellStart"/>
             <w:r>
@@ -241,6 +277,57 @@
                 <w:sz w:val="20"/>
                 <w:szCs w:val="20"/>
               </w:rPr>
+              <w:t>autocorr</w:t>
+            </w:r>
+            <w:r>
+              <w:rPr>
+                <w:sz w:val="20"/>
+                <w:szCs w:val="20"/>
+              </w:rPr>
+              <w:t>elators</w:t>
+            </w:r>
+            <w:proofErr w:type="spellEnd"/>
+            <w:r>
+              <w:rPr>
+                <w:sz w:val="20"/>
+                <w:szCs w:val="20"/>
+              </w:rPr>
+              <w:t xml:space="preserve"> </w:t>
+            </w:r>
+            <w:r>
+              <w:rPr>
+                <w:sz w:val="20"/>
+                <w:szCs w:val="20"/>
+              </w:rPr>
+              <w:t xml:space="preserve">found to be accurate, </w:t>
+            </w:r>
+            <w:r>
+              <w:rPr>
+                <w:sz w:val="20"/>
+                <w:szCs w:val="20"/>
+              </w:rPr>
+              <w:t>project will use</w:t>
+            </w:r>
+            <w:r>
+              <w:rPr>
+                <w:sz w:val="20"/>
+                <w:szCs w:val="20"/>
+              </w:rPr>
+              <w:t xml:space="preserve"> YIN</w:t>
+            </w:r>
+            <w:r>
+              <w:rPr>
+                <w:sz w:val="20"/>
+                <w:szCs w:val="20"/>
+              </w:rPr>
+              <w:t xml:space="preserve"> </w:t>
+            </w:r>
+            <w:proofErr w:type="spellStart"/>
+            <w:r>
+              <w:rPr>
+                <w:sz w:val="20"/>
+                <w:szCs w:val="20"/>
+              </w:rPr>
               <w:t>autocorrelator</w:t>
             </w:r>
             <w:proofErr w:type="spellEnd"/>
@@ -249,18 +336,8 @@
                 <w:sz w:val="20"/>
                 <w:szCs w:val="20"/>
               </w:rPr>
-              <w:t xml:space="preserve"> was found to be accurate </w:t>
-            </w:r>
-            <w:bookmarkStart w:id="0" w:name="_GoBack"/>
-            <w:bookmarkEnd w:id="0"/>
-          </w:p>
-          <w:p>
-            <w:pPr>
-              <w:rPr>
-                <w:sz w:val="20"/>
-                <w:szCs w:val="20"/>
-              </w:rPr>
-            </w:pPr>
+              <w:t>.</w:t>
+            </w:r>
           </w:p>
           <w:p>
             <w:pPr>
@@ -390,12 +467,152 @@
                 <w:sz w:val="20"/>
                 <w:szCs w:val="20"/>
               </w:rPr>
+              <w:t>Added Western Scale (all notes from 55 Hz to 1000 Hz, range of human voice and classical guitars)</w:t>
+            </w:r>
+          </w:p>
+          <w:p>
+            <w:pPr>
+              <w:pStyle w:val="ListParagraph"/>
+              <w:numPr>
+                <w:ilvl w:val="0"/>
+                <w:numId w:val="1"/>
+              </w:numPr>
+              <w:rPr>
+                <w:sz w:val="20"/>
+                <w:szCs w:val="20"/>
+              </w:rPr>
+            </w:pPr>
+            <w:r>
+              <w:rPr>
+                <w:sz w:val="20"/>
+                <w:szCs w:val="20"/>
+              </w:rPr>
               <w:t xml:space="preserve">Visual feedback of note singing </w:t>
+            </w:r>
+            <w:r>
+              <w:rPr>
+                <w:sz w:val="20"/>
+                <w:szCs w:val="20"/>
+              </w:rPr>
+              <w:t>– note is displayed when sung on pitch</w:t>
+            </w:r>
+            <w:r>
+              <w:rPr>
+                <w:sz w:val="20"/>
+                <w:szCs w:val="20"/>
+              </w:rPr>
+              <w:t xml:space="preserve"> with visual cue “ON PITCH”.</w:t>
+            </w:r>
+          </w:p>
+          <w:p>
+            <w:pPr>
+              <w:pStyle w:val="ListParagraph"/>
+              <w:numPr>
+                <w:ilvl w:val="0"/>
+                <w:numId w:val="1"/>
+              </w:numPr>
+              <w:rPr>
+                <w:sz w:val="20"/>
+                <w:szCs w:val="20"/>
+              </w:rPr>
+            </w:pPr>
+            <w:proofErr w:type="gramStart"/>
+            <w:r>
+              <w:rPr>
+                <w:sz w:val="20"/>
+                <w:szCs w:val="20"/>
+              </w:rPr>
+              <w:t>Removed</w:t>
+            </w:r>
+            <w:r>
+              <w:rPr>
+                <w:sz w:val="20"/>
+                <w:szCs w:val="20"/>
+              </w:rPr>
+              <w:t xml:space="preserve"> unneeded </w:t>
+            </w:r>
+            <w:r>
+              <w:rPr>
+                <w:sz w:val="20"/>
+                <w:szCs w:val="20"/>
+              </w:rPr>
+              <w:t>components from vendor code.</w:t>
+            </w:r>
+            <w:proofErr w:type="gramEnd"/>
+          </w:p>
+          <w:p>
+            <w:pPr>
+              <w:pStyle w:val="ListParagraph"/>
+              <w:numPr>
+                <w:ilvl w:val="0"/>
+                <w:numId w:val="1"/>
+              </w:numPr>
+              <w:rPr>
+                <w:sz w:val="20"/>
+                <w:szCs w:val="20"/>
+              </w:rPr>
+            </w:pPr>
+            <w:proofErr w:type="gramStart"/>
+            <w:r>
+              <w:rPr>
+                <w:sz w:val="20"/>
+                <w:szCs w:val="20"/>
+              </w:rPr>
+              <w:t>Added</w:t>
+            </w:r>
+            <w:r>
+              <w:rPr>
+                <w:sz w:val="20"/>
+                <w:szCs w:val="20"/>
+              </w:rPr>
+              <w:t xml:space="preserve"> implementation of GUI for the multi-part app.</w:t>
+            </w:r>
+            <w:proofErr w:type="gramEnd"/>
+          </w:p>
+          <w:p>
+            <w:pPr>
+              <w:pStyle w:val="ListParagraph"/>
+              <w:rPr>
+                <w:sz w:val="20"/>
+                <w:szCs w:val="20"/>
+              </w:rPr>
+            </w:pPr>
+            <w:bookmarkStart w:id="0" w:name="_GoBack"/>
+            <w:bookmarkEnd w:id="0"/>
+          </w:p>
+          <w:p>
+            <w:pPr>
+              <w:pStyle w:val="ListParagraph"/>
+              <w:numPr>
+                <w:ilvl w:val="0"/>
+                <w:numId w:val="1"/>
+              </w:numPr>
+              <w:rPr>
+                <w:sz w:val="20"/>
+                <w:szCs w:val="20"/>
+              </w:rPr>
+            </w:pPr>
+            <w:r>
+              <w:rPr>
+                <w:sz w:val="20"/>
+                <w:szCs w:val="20"/>
+              </w:rPr>
+              <w:t>Research, prototyping GUIs, adding western scale,</w:t>
+            </w:r>
+            <w:r>
+              <w:rPr>
+                <w:sz w:val="20"/>
+                <w:szCs w:val="20"/>
+              </w:rPr>
+              <w:t xml:space="preserve"> finishing note detection, 14hrs work.</w:t>
             </w:r>
           </w:p>
         </w:tc>
       </w:tr>
       <w:tr>
+        <w:trPr>
+          <w:trHeight w:val="593"/>
+        </w:trPr>
         <w:tc>
           <w:tcPr>
             <w:tcW w:w="2448" w:type="dxa"/>
@@ -427,6 +644,127 @@
                 <w:szCs w:val="20"/>
               </w:rPr>
             </w:pPr>
+            <w:r>
+              <w:rPr>
+                <w:sz w:val="20"/>
+                <w:szCs w:val="20"/>
+              </w:rPr>
+              <w:t>Challenges to overcome:</w:t>
+            </w:r>
+          </w:p>
+          <w:p>
+            <w:pPr>
+              <w:rPr>
+                <w:sz w:val="20"/>
+                <w:szCs w:val="20"/>
+              </w:rPr>
+            </w:pPr>
+            <w:r>
+              <w:rPr>
+                <w:sz w:val="20"/>
+                <w:szCs w:val="20"/>
+              </w:rPr>
+              <w:t xml:space="preserve">-How do </w:t>
+            </w:r>
+            <w:proofErr w:type="gramStart"/>
+            <w:r>
+              <w:rPr>
+                <w:sz w:val="20"/>
+                <w:szCs w:val="20"/>
+              </w:rPr>
+              <w:t>I</w:t>
+            </w:r>
+            <w:proofErr w:type="gramEnd"/>
+            <w:r>
+              <w:rPr>
+                <w:sz w:val="20"/>
+                <w:szCs w:val="20"/>
+              </w:rPr>
+              <w:t xml:space="preserve"> deal with vibrato?</w:t>
+            </w:r>
+          </w:p>
+          <w:p>
+            <w:pPr>
+              <w:rPr>
+                <w:sz w:val="20"/>
+                <w:szCs w:val="20"/>
+              </w:rPr>
+            </w:pPr>
+            <w:r>
+              <w:rPr>
+                <w:sz w:val="20"/>
+                <w:szCs w:val="20"/>
+              </w:rPr>
+              <w:t>-What constitutes a pitch sung “on key” – whole duration average</w:t>
+            </w:r>
+            <w:r>
+              <w:rPr>
+                <w:sz w:val="20"/>
+                <w:szCs w:val="20"/>
+              </w:rPr>
+              <w:t xml:space="preserve"> (problems)</w:t>
+            </w:r>
+            <w:r>
+              <w:rPr>
+                <w:sz w:val="20"/>
+                <w:szCs w:val="20"/>
+              </w:rPr>
+              <w:t xml:space="preserve">?  </w:t>
+            </w:r>
+            <w:proofErr w:type="gramStart"/>
+            <w:r>
+              <w:rPr>
+                <w:sz w:val="20"/>
+                <w:szCs w:val="20"/>
+              </w:rPr>
+              <w:t>in</w:t>
+            </w:r>
+            <w:proofErr w:type="gramEnd"/>
+            <w:r>
+              <w:rPr>
+                <w:sz w:val="20"/>
+                <w:szCs w:val="20"/>
+              </w:rPr>
+              <w:t xml:space="preserve"> chunks?</w:t>
+            </w:r>
+          </w:p>
+          <w:p>
+            <w:pPr>
+              <w:rPr>
+                <w:sz w:val="20"/>
+                <w:szCs w:val="20"/>
+              </w:rPr>
+            </w:pPr>
+          </w:p>
+          <w:p>
+            <w:pPr>
+              <w:rPr>
+                <w:sz w:val="20"/>
+                <w:szCs w:val="20"/>
+              </w:rPr>
+            </w:pPr>
+            <w:r>
+              <w:rPr>
+                <w:sz w:val="20"/>
+                <w:szCs w:val="20"/>
+              </w:rPr>
+              <w:t>Next Week: Start/Stop sampling on correct panel, vibrato problem solved, final pitch determining, scoring.</w:t>
+            </w:r>
+          </w:p>
+          <w:p>
+            <w:pPr>
+              <w:rPr>
+                <w:sz w:val="20"/>
+                <w:szCs w:val="20"/>
+              </w:rPr>
+            </w:pPr>
+            <w:r>
+              <w:rPr>
+                <w:sz w:val="20"/>
+                <w:szCs w:val="20"/>
+              </w:rPr>
+              <w:t xml:space="preserve">    If time, begin perfect pitch implementation.</w:t>
+            </w:r>
           </w:p>
         </w:tc>
       </w:tr>
@@ -906,6 +1244,7 @@
                 <w:sz w:val="20"/>
                 <w:szCs w:val="20"/>
               </w:rPr>
+              <w:lastRenderedPageBreak/>
               <w:t>Week 6</w:t>
             </w:r>
           </w:p>
@@ -1236,7 +1575,6 @@
                 <w:sz w:val="20"/>
                 <w:szCs w:val="20"/>
               </w:rPr>
-              <w:lastRenderedPageBreak/>
               <w:t>Tasks Completed/New  Functionality</w:t>
             </w:r>
           </w:p>
@@ -1577,6 +1915,93 @@
         </w:tc>
       </w:tr>
     </w:tbl>
+    <w:p/>
+    <w:p>
+      <w:r>
+        <w:t>Project Backlog-</w:t>
+      </w:r>
+    </w:p>
+    <w:p>
+      <w:r>
+        <w:tab/>
+        <w:t>Features already planned for the project, from research and SME:</w:t>
+      </w:r>
+    </w:p>
+    <w:p>
+      <w:r>
+        <w:tab/>
+        <w:t>1.) A vocal student or musician would like to determine how accurate their ear is during warm-up exercises.  They will sing or play a pitch and the system will give feedback on its accuracy based on its closest frequency.</w:t>
+      </w:r>
+    </w:p>
+    <w:p>
+      <w:r>
+        <w:tab/>
+        <w:t>2.) A vocal student is training to have perfect pitch, meaning they would like to envision a note in their mind and sing it accurately without any auditory prompting.  The student enters how many random notes to try and the range of those notes.  The system presents the name of a note to the student; the student sings the note and receives accuracy feedback based on the correct frequency.</w:t>
+      </w:r>
+    </w:p>
+    <w:p>
+      <w:pPr>
+        <w:ind w:firstLine="720"/>
+      </w:pPr>
+      <w:r>
+        <w:t>3.) A student would like to see a visual representation of their performance as it is in progress.  As the student varies the pitch of their note, the system provides a visual representation of pitch performance.</w:t>
+      </w:r>
+    </w:p>
+    <w:p>
+      <w:r>
+        <w:tab/>
+        <w:t xml:space="preserve">4.) A music instructor would like to evaluate a student’s pitch performance on a musical phrase or song.  The system captures the student’s performance; it analyzes the performed music and displays accuracy </w:t>
+      </w:r>
+      <w:r>
+        <w:lastRenderedPageBreak/>
+        <w:t>feedback for the instructor and student based on closest frequency comparisons.  The instructor saves the session for further review.</w:t>
+      </w:r>
+    </w:p>
+    <w:p/>
+    <w:p>
+      <w:r>
+        <w:tab/>
+        <w:t>Added after project start:</w:t>
+      </w:r>
+    </w:p>
+    <w:p>
+      <w:r>
+        <w:tab/>
+        <w:t xml:space="preserve">1.) Interval training- </w:t>
+      </w:r>
+      <w:proofErr w:type="gramStart"/>
+      <w:r>
+        <w:t>play</w:t>
+      </w:r>
+      <w:proofErr w:type="gramEnd"/>
+      <w:r>
+        <w:t xml:space="preserve"> a random note and have the student sing a given interval from that note, for example, a fifth.  Evaluate the student's pitch.</w:t>
+      </w:r>
+    </w:p>
+    <w:p>
+      <w:r>
+        <w:tab/>
+      </w:r>
+      <w:proofErr w:type="gramStart"/>
+      <w:r>
+        <w:t>2.) Chord progression training for instrumental, as in for a guitar.</w:t>
+      </w:r>
+      <w:proofErr w:type="gramEnd"/>
+    </w:p>
+    <w:p>
+      <w:r>
+        <w:tab/>
+        <w:t xml:space="preserve">3.) Port to IPhone / </w:t>
+      </w:r>
+      <w:proofErr w:type="gramStart"/>
+      <w:r>
+        <w:t>Android  /</w:t>
+      </w:r>
+      <w:proofErr w:type="gramEnd"/>
+      <w:r>
+        <w:t xml:space="preserve"> Windows Phone</w:t>
+      </w:r>
+    </w:p>
     <w:p/>
     <w:sectPr>
       <w:headerReference w:type="default" r:id="rId8"/>

</xml_diff>

<commit_message>
Finished average pitch, update docs
</commit_message>
<xml_diff>
--- a/Capstone/Documentation/Weekly Summary/Capstone Weekly Project Summary.docx
+++ b/Capstone/Documentation/Weekly Summary/Capstone Weekly Project Summary.docx
@@ -872,6 +872,109 @@
                 <w:szCs w:val="20"/>
               </w:rPr>
             </w:pPr>
+            <w:r>
+              <w:rPr>
+                <w:sz w:val="20"/>
+                <w:szCs w:val="20"/>
+              </w:rPr>
+              <w:t xml:space="preserve">Consensus is that perceived pitch “correctness” </w:t>
+            </w:r>
+            <w:proofErr w:type="gramStart"/>
+            <w:r>
+              <w:rPr>
+                <w:sz w:val="20"/>
+                <w:szCs w:val="20"/>
+              </w:rPr>
+              <w:t>is based</w:t>
+            </w:r>
+            <w:proofErr w:type="gramEnd"/>
+            <w:r>
+              <w:rPr>
+                <w:sz w:val="20"/>
+                <w:szCs w:val="20"/>
+              </w:rPr>
+              <w:t xml:space="preserve"> on the high and low vibrato pitch being the SAME amount above and below the correct pitch.  This is not a linear amount due to the wider spacing of pitch as notes go up the scale.</w:t>
+            </w:r>
+          </w:p>
+          <w:p>
+            <w:pPr>
+              <w:pStyle w:val="ListParagraph"/>
+              <w:numPr>
+                <w:ilvl w:val="0"/>
+                <w:numId w:val="1"/>
+              </w:numPr>
+              <w:rPr>
+                <w:sz w:val="20"/>
+                <w:szCs w:val="20"/>
+              </w:rPr>
+            </w:pPr>
+            <w:r>
+              <w:rPr>
+                <w:sz w:val="20"/>
+                <w:szCs w:val="20"/>
+              </w:rPr>
+              <w:t xml:space="preserve">Implemented the first app on the correct tab, determined vibrato benchmarks, </w:t>
+            </w:r>
+          </w:p>
+          <w:p>
+            <w:pPr>
+              <w:pStyle w:val="ListParagraph"/>
+              <w:rPr>
+                <w:sz w:val="20"/>
+                <w:szCs w:val="20"/>
+              </w:rPr>
+            </w:pPr>
+            <w:proofErr w:type="gramStart"/>
+            <w:r>
+              <w:rPr>
+                <w:sz w:val="20"/>
+                <w:szCs w:val="20"/>
+              </w:rPr>
+              <w:t>gives</w:t>
+            </w:r>
+            <w:proofErr w:type="gramEnd"/>
+            <w:r>
+              <w:rPr>
+                <w:sz w:val="20"/>
+                <w:szCs w:val="20"/>
+              </w:rPr>
+              <w:t xml:space="preserve"> feedback on average pitch frequency (approx. 30 samples per sec).</w:t>
+            </w:r>
+          </w:p>
+          <w:p>
+            <w:pPr>
+              <w:pStyle w:val="ListParagraph"/>
+              <w:rPr>
+                <w:sz w:val="20"/>
+                <w:szCs w:val="20"/>
+              </w:rPr>
+            </w:pPr>
+          </w:p>
+          <w:p>
+            <w:pPr>
+              <w:pStyle w:val="ListParagraph"/>
+              <w:rPr>
+                <w:sz w:val="20"/>
+                <w:szCs w:val="20"/>
+              </w:rPr>
+            </w:pPr>
+          </w:p>
+          <w:p>
+            <w:pPr>
+              <w:rPr>
+                <w:sz w:val="20"/>
+                <w:szCs w:val="20"/>
+              </w:rPr>
+            </w:pPr>
+            <w:r>
+              <w:rPr>
+                <w:sz w:val="20"/>
+                <w:szCs w:val="20"/>
+              </w:rPr>
+              <w:t>Research, coding, debugging, 13 hours work.</w:t>
+            </w:r>
+            <w:bookmarkStart w:id="0" w:name="_GoBack"/>
+            <w:bookmarkEnd w:id="0"/>
           </w:p>
         </w:tc>
       </w:tr>
@@ -913,6 +1016,169 @@
                 <w:szCs w:val="20"/>
               </w:rPr>
               <w:t>Challenges to overcome:</w:t>
+            </w:r>
+          </w:p>
+          <w:p>
+            <w:pPr>
+              <w:rPr>
+                <w:sz w:val="20"/>
+                <w:szCs w:val="20"/>
+              </w:rPr>
+            </w:pPr>
+            <w:r>
+              <w:rPr>
+                <w:sz w:val="20"/>
+                <w:szCs w:val="20"/>
+              </w:rPr>
+              <w:t>-</w:t>
+            </w:r>
+            <w:r>
+              <w:rPr>
+                <w:sz w:val="20"/>
+                <w:szCs w:val="20"/>
+              </w:rPr>
+              <w:t xml:space="preserve">There are </w:t>
+            </w:r>
+            <w:proofErr w:type="gramStart"/>
+            <w:r>
+              <w:rPr>
+                <w:sz w:val="20"/>
+                <w:szCs w:val="20"/>
+              </w:rPr>
+              <w:t>a lot of</w:t>
+            </w:r>
+            <w:proofErr w:type="gramEnd"/>
+            <w:r>
+              <w:rPr>
+                <w:sz w:val="20"/>
+                <w:szCs w:val="20"/>
+              </w:rPr>
+              <w:t xml:space="preserve"> overtones, something that is a weakness or </w:t>
+            </w:r>
+            <w:proofErr w:type="spellStart"/>
+            <w:r>
+              <w:rPr>
+                <w:sz w:val="20"/>
+                <w:szCs w:val="20"/>
+              </w:rPr>
+              <w:t>autocorrelators</w:t>
+            </w:r>
+            <w:proofErr w:type="spellEnd"/>
+            <w:r>
+              <w:rPr>
+                <w:sz w:val="20"/>
+                <w:szCs w:val="20"/>
+              </w:rPr>
+              <w:t xml:space="preserve">.  </w:t>
+            </w:r>
+            <w:proofErr w:type="gramStart"/>
+            <w:r>
+              <w:rPr>
+                <w:sz w:val="20"/>
+                <w:szCs w:val="20"/>
+              </w:rPr>
+              <w:t>I</w:t>
+            </w:r>
+            <w:proofErr w:type="gramEnd"/>
+            <w:r>
+              <w:rPr>
+                <w:sz w:val="20"/>
+                <w:szCs w:val="20"/>
+              </w:rPr>
+              <w:t xml:space="preserve"> need to create a filter to get rid of these.</w:t>
+            </w:r>
+          </w:p>
+          <w:p>
+            <w:pPr>
+              <w:rPr>
+                <w:sz w:val="20"/>
+                <w:szCs w:val="20"/>
+              </w:rPr>
+            </w:pPr>
+            <w:proofErr w:type="gramStart"/>
+            <w:r>
+              <w:rPr>
+                <w:sz w:val="20"/>
+                <w:szCs w:val="20"/>
+              </w:rPr>
+              <w:t>-Right now</w:t>
+            </w:r>
+            <w:proofErr w:type="gramEnd"/>
+            <w:r>
+              <w:rPr>
+                <w:sz w:val="20"/>
+                <w:szCs w:val="20"/>
+              </w:rPr>
+              <w:t xml:space="preserve"> the average accuracy is good on low notes but we lose accuracy on the high due to the spacing between frequencies of pitches.  Find a way to account for that.</w:t>
+            </w:r>
+          </w:p>
+          <w:p>
+            <w:pPr>
+              <w:rPr>
+                <w:sz w:val="20"/>
+                <w:szCs w:val="20"/>
+              </w:rPr>
+            </w:pPr>
+          </w:p>
+          <w:p>
+            <w:pPr>
+              <w:rPr>
+                <w:sz w:val="20"/>
+                <w:szCs w:val="20"/>
+              </w:rPr>
+            </w:pPr>
+            <w:r>
+              <w:rPr>
+                <w:sz w:val="20"/>
+                <w:szCs w:val="20"/>
+              </w:rPr>
+              <w:t>Next week-</w:t>
+            </w:r>
+          </w:p>
+          <w:p>
+            <w:pPr>
+              <w:rPr>
+                <w:sz w:val="20"/>
+                <w:szCs w:val="20"/>
+              </w:rPr>
+            </w:pPr>
+            <w:r>
+              <w:rPr>
+                <w:sz w:val="20"/>
+                <w:szCs w:val="20"/>
+              </w:rPr>
+              <w:lastRenderedPageBreak/>
+              <w:t>-get the pitch average accuracy up for high notes.</w:t>
+            </w:r>
+          </w:p>
+          <w:p>
+            <w:pPr>
+              <w:rPr>
+                <w:sz w:val="20"/>
+                <w:szCs w:val="20"/>
+              </w:rPr>
+            </w:pPr>
+            <w:r>
+              <w:rPr>
+                <w:sz w:val="20"/>
+                <w:szCs w:val="20"/>
+              </w:rPr>
+              <w:t>-create filter for overtones</w:t>
+            </w:r>
+          </w:p>
+          <w:p>
+            <w:pPr>
+              <w:rPr>
+                <w:sz w:val="20"/>
+                <w:szCs w:val="20"/>
+              </w:rPr>
+            </w:pPr>
+            <w:r>
+              <w:rPr>
+                <w:sz w:val="20"/>
+                <w:szCs w:val="20"/>
+              </w:rPr>
+              <w:t>-complete the pitch play /sing back app</w:t>
             </w:r>
           </w:p>
           <w:p>
@@ -1210,7 +1476,6 @@
                 <w:sz w:val="20"/>
                 <w:szCs w:val="20"/>
               </w:rPr>
-              <w:lastRenderedPageBreak/>
               <w:t>Comments</w:t>
             </w:r>
           </w:p>
@@ -1999,6 +2264,7 @@
                 <w:sz w:val="20"/>
                 <w:szCs w:val="20"/>
               </w:rPr>
+              <w:lastRenderedPageBreak/>
               <w:t>Comments</w:t>
             </w:r>
           </w:p>
@@ -2047,7 +2313,6 @@
         <w:ind w:firstLine="720"/>
       </w:pPr>
       <w:r>
-        <w:lastRenderedPageBreak/>
         <w:t>3.) A student would like to see a visual representation of their performance as it is in progress.  As the student varies the pitch of their note, the system provides a visual representation of pitch performance.</w:t>
       </w:r>
     </w:p>
@@ -2074,10 +2339,7 @@
         <w:ind w:firstLine="720"/>
       </w:pPr>
       <w:r>
-        <w:t>1</w:t>
-      </w:r>
-      <w:r>
-        <w:t xml:space="preserve">.) Computer plays a </w:t>
+        <w:t xml:space="preserve">1.) Computer plays a </w:t>
       </w:r>
       <w:proofErr w:type="gramStart"/>
       <w:r>
@@ -2094,10 +2356,7 @@
       </w:r>
       <w:proofErr w:type="gramStart"/>
       <w:r>
-        <w:t>2</w:t>
-      </w:r>
-      <w:r>
-        <w:t>.) Computer plays a note</w:t>
+        <w:t>2.) Computer plays a note</w:t>
       </w:r>
       <w:proofErr w:type="gramEnd"/>
       <w:r>
@@ -2165,8 +2424,6 @@
       <w:r>
         <w:tab/>
       </w:r>
-      <w:bookmarkStart w:id="0" w:name="_GoBack"/>
-      <w:bookmarkEnd w:id="0"/>
     </w:p>
     <w:p/>
     <w:p/>
@@ -2239,13 +2496,7 @@
       <w:jc w:val="right"/>
     </w:pPr>
     <w:r>
-      <w:t>Student Name:</w:t>
-    </w:r>
-    <w:r>
-      <w:t xml:space="preserve">   Scott McNulty</w:t>
-    </w:r>
-    <w:r>
-      <w:t xml:space="preserve"> </w:t>
+      <w:t xml:space="preserve">Student Name:   Scott McNulty </w:t>
     </w:r>
   </w:p>
   <w:p>

</xml_diff>

<commit_message>
Added MVC version of Harmonius
</commit_message>
<xml_diff>
--- a/Capstone/Documentation/Weekly Summary/Capstone Weekly Project Summary.docx
+++ b/Capstone/Documentation/Weekly Summary/Capstone Weekly Project Summary.docx
@@ -832,6 +832,13 @@
               </w:rPr>
               <w:t xml:space="preserve">Project Status: </w:t>
             </w:r>
+            <w:r>
+              <w:rPr>
+                <w:sz w:val="20"/>
+                <w:szCs w:val="20"/>
+              </w:rPr>
+              <w:t xml:space="preserve"> Yellow</w:t>
+            </w:r>
           </w:p>
         </w:tc>
       </w:tr>
@@ -973,8 +980,6 @@
               </w:rPr>
               <w:t>Research, coding, debugging, 13 hours work.</w:t>
             </w:r>
-            <w:bookmarkStart w:id="0" w:name="_GoBack"/>
-            <w:bookmarkEnd w:id="0"/>
           </w:p>
         </w:tc>
       </w:tr>
@@ -1053,7 +1058,21 @@
                 <w:sz w:val="20"/>
                 <w:szCs w:val="20"/>
               </w:rPr>
-              <w:t xml:space="preserve"> overtones, something that is a weakness or </w:t>
+              <w:t xml:space="preserve"> overtones,</w:t>
+            </w:r>
+            <w:r>
+              <w:rPr>
+                <w:sz w:val="20"/>
+                <w:szCs w:val="20"/>
+              </w:rPr>
+              <w:t xml:space="preserve"> something that is a weakness of</w:t>
+            </w:r>
+            <w:r>
+              <w:rPr>
+                <w:sz w:val="20"/>
+                <w:szCs w:val="20"/>
+              </w:rPr>
+              <w:t xml:space="preserve"> </w:t>
             </w:r>
             <w:proofErr w:type="spellStart"/>
             <w:r>
@@ -1127,11 +1146,20 @@
                 <w:szCs w:val="20"/>
               </w:rPr>
             </w:pPr>
-            <w:r>
-              <w:rPr>
-                <w:sz w:val="20"/>
-                <w:szCs w:val="20"/>
-              </w:rPr>
+          </w:p>
+          <w:p>
+            <w:pPr>
+              <w:rPr>
+                <w:sz w:val="20"/>
+                <w:szCs w:val="20"/>
+              </w:rPr>
+            </w:pPr>
+            <w:r>
+              <w:rPr>
+                <w:sz w:val="20"/>
+                <w:szCs w:val="20"/>
+              </w:rPr>
+              <w:lastRenderedPageBreak/>
               <w:t>Next week-</w:t>
             </w:r>
           </w:p>
@@ -1147,7 +1175,6 @@
                 <w:sz w:val="20"/>
                 <w:szCs w:val="20"/>
               </w:rPr>
-              <w:lastRenderedPageBreak/>
               <w:t>-get the pitch average accuracy up for high notes.</w:t>
             </w:r>
           </w:p>
@@ -1257,6 +1284,13 @@
               </w:rPr>
               <w:t xml:space="preserve">Project Status: </w:t>
             </w:r>
+            <w:r>
+              <w:rPr>
+                <w:sz w:val="20"/>
+                <w:szCs w:val="20"/>
+              </w:rPr>
+              <w:t>Red</w:t>
+            </w:r>
           </w:p>
         </w:tc>
       </w:tr>
@@ -1297,6 +1331,60 @@
                 <w:szCs w:val="20"/>
               </w:rPr>
             </w:pPr>
+            <w:r>
+              <w:rPr>
+                <w:sz w:val="20"/>
+                <w:szCs w:val="20"/>
+              </w:rPr>
+              <w:t>Pitch accuracy improved for higher notes</w:t>
+            </w:r>
+          </w:p>
+          <w:p>
+            <w:pPr>
+              <w:pStyle w:val="ListParagraph"/>
+              <w:numPr>
+                <w:ilvl w:val="0"/>
+                <w:numId w:val="1"/>
+              </w:numPr>
+              <w:rPr>
+                <w:sz w:val="20"/>
+                <w:szCs w:val="20"/>
+              </w:rPr>
+            </w:pPr>
+            <w:r>
+              <w:rPr>
+                <w:sz w:val="20"/>
+                <w:szCs w:val="20"/>
+              </w:rPr>
+              <w:t>Filter created to get rid of over/undertones</w:t>
+            </w:r>
+          </w:p>
+          <w:p>
+            <w:pPr>
+              <w:pStyle w:val="ListParagraph"/>
+              <w:numPr>
+                <w:ilvl w:val="0"/>
+                <w:numId w:val="1"/>
+              </w:numPr>
+              <w:rPr>
+                <w:sz w:val="20"/>
+                <w:szCs w:val="20"/>
+              </w:rPr>
+            </w:pPr>
+            <w:r>
+              <w:rPr>
+                <w:sz w:val="20"/>
+                <w:szCs w:val="20"/>
+              </w:rPr>
+              <w:t>Pitch play/sing back</w:t>
+            </w:r>
+            <w:r>
+              <w:rPr>
+                <w:sz w:val="20"/>
+                <w:szCs w:val="20"/>
+              </w:rPr>
+              <w:t xml:space="preserve"> part of app </w:t>
+            </w:r>
           </w:p>
         </w:tc>
       </w:tr>
@@ -1338,6 +1426,349 @@
                 <w:szCs w:val="20"/>
               </w:rPr>
               <w:t>Challenges to overcome:</w:t>
+            </w:r>
+            <w:r>
+              <w:rPr>
+                <w:sz w:val="20"/>
+                <w:szCs w:val="20"/>
+              </w:rPr>
+              <w:t xml:space="preserve">  The application is getting messy and unorganized – </w:t>
+            </w:r>
+            <w:proofErr w:type="gramStart"/>
+            <w:r>
+              <w:rPr>
+                <w:sz w:val="20"/>
+                <w:szCs w:val="20"/>
+              </w:rPr>
+              <w:t>I</w:t>
+            </w:r>
+            <w:proofErr w:type="gramEnd"/>
+            <w:r>
+              <w:rPr>
+                <w:sz w:val="20"/>
+                <w:szCs w:val="20"/>
+              </w:rPr>
+              <w:t xml:space="preserve"> need to refactor and make it more in line with the MVC stru</w:t>
+            </w:r>
+            <w:r>
+              <w:rPr>
+                <w:sz w:val="20"/>
+                <w:szCs w:val="20"/>
+              </w:rPr>
+              <w:t>cture so it is more easily changeable.</w:t>
+            </w:r>
+          </w:p>
+          <w:p>
+            <w:pPr>
+              <w:rPr>
+                <w:sz w:val="20"/>
+                <w:szCs w:val="20"/>
+              </w:rPr>
+            </w:pPr>
+            <w:r>
+              <w:rPr>
+                <w:sz w:val="20"/>
+                <w:szCs w:val="20"/>
+              </w:rPr>
+              <w:t>Next week-</w:t>
+            </w:r>
+          </w:p>
+          <w:p>
+            <w:pPr>
+              <w:rPr>
+                <w:sz w:val="20"/>
+                <w:szCs w:val="20"/>
+              </w:rPr>
+            </w:pPr>
+            <w:r>
+              <w:rPr>
+                <w:sz w:val="20"/>
+                <w:szCs w:val="20"/>
+              </w:rPr>
+              <w:t>-Refactor code into MVC structure</w:t>
+            </w:r>
+          </w:p>
+          <w:p>
+            <w:pPr>
+              <w:rPr>
+                <w:sz w:val="20"/>
+                <w:szCs w:val="20"/>
+              </w:rPr>
+            </w:pPr>
+          </w:p>
+        </w:tc>
+      </w:tr>
+    </w:tbl>
+    <w:p>
+      <w:pPr>
+        <w:rPr>
+          <w:sz w:val="20"/>
+          <w:szCs w:val="20"/>
+        </w:rPr>
+      </w:pPr>
+      <w:bookmarkStart w:id="0" w:name="_GoBack"/>
+      <w:bookmarkEnd w:id="0"/>
+    </w:p>
+    <w:tbl>
+      <w:tblPr>
+        <w:tblStyle w:val="TableGrid"/>
+        <w:tblW w:w="9828" w:type="dxa"/>
+        <w:tblBorders>
+          <w:top w:val="single" w:sz="4" w:space="0" w:color="BFBFBF" w:themeColor="background1" w:themeShade="BF"/>
+          <w:left w:val="single" w:sz="4" w:space="0" w:color="BFBFBF" w:themeColor="background1" w:themeShade="BF"/>
+          <w:bottom w:val="single" w:sz="4" w:space="0" w:color="BFBFBF" w:themeColor="background1" w:themeShade="BF"/>
+          <w:right w:val="single" w:sz="4" w:space="0" w:color="BFBFBF" w:themeColor="background1" w:themeShade="BF"/>
+          <w:insideH w:val="single" w:sz="4" w:space="0" w:color="BFBFBF" w:themeColor="background1" w:themeShade="BF"/>
+          <w:insideV w:val="single" w:sz="4" w:space="0" w:color="BFBFBF" w:themeColor="background1" w:themeShade="BF"/>
+        </w:tblBorders>
+        <w:tblLook w:val="04A0" w:firstRow="1" w:lastRow="0" w:firstColumn="1" w:lastColumn="0" w:noHBand="0" w:noVBand="1"/>
+      </w:tblPr>
+      <w:tblGrid>
+        <w:gridCol w:w="2448"/>
+        <w:gridCol w:w="7380"/>
+      </w:tblGrid>
+      <w:tr>
+        <w:tc>
+          <w:tcPr>
+            <w:tcW w:w="2448" w:type="dxa"/>
+          </w:tcPr>
+          <w:p>
+            <w:pPr>
+              <w:rPr>
+                <w:sz w:val="20"/>
+                <w:szCs w:val="20"/>
+              </w:rPr>
+            </w:pPr>
+            <w:r>
+              <w:rPr>
+                <w:sz w:val="20"/>
+                <w:szCs w:val="20"/>
+              </w:rPr>
+              <w:t>Week 5</w:t>
+            </w:r>
+          </w:p>
+        </w:tc>
+        <w:tc>
+          <w:tcPr>
+            <w:tcW w:w="7380" w:type="dxa"/>
+          </w:tcPr>
+          <w:p>
+            <w:pPr>
+              <w:rPr>
+                <w:sz w:val="20"/>
+                <w:szCs w:val="20"/>
+              </w:rPr>
+            </w:pPr>
+            <w:r>
+              <w:rPr>
+                <w:sz w:val="20"/>
+                <w:szCs w:val="20"/>
+              </w:rPr>
+              <w:t xml:space="preserve">Project Status: </w:t>
+            </w:r>
+          </w:p>
+        </w:tc>
+      </w:tr>
+      <w:tr>
+        <w:tc>
+          <w:tcPr>
+            <w:tcW w:w="2448" w:type="dxa"/>
+          </w:tcPr>
+          <w:p>
+            <w:pPr>
+              <w:rPr>
+                <w:sz w:val="20"/>
+                <w:szCs w:val="20"/>
+              </w:rPr>
+            </w:pPr>
+            <w:r>
+              <w:rPr>
+                <w:sz w:val="20"/>
+                <w:szCs w:val="20"/>
+              </w:rPr>
+              <w:t>Tasks Completed/New  Functionality</w:t>
+            </w:r>
+          </w:p>
+        </w:tc>
+        <w:tc>
+          <w:tcPr>
+            <w:tcW w:w="7380" w:type="dxa"/>
+          </w:tcPr>
+          <w:p>
+            <w:pPr>
+              <w:pStyle w:val="ListParagraph"/>
+              <w:numPr>
+                <w:ilvl w:val="0"/>
+                <w:numId w:val="1"/>
+              </w:numPr>
+              <w:rPr>
+                <w:sz w:val="20"/>
+                <w:szCs w:val="20"/>
+              </w:rPr>
+            </w:pPr>
+            <w:r>
+              <w:rPr>
+                <w:sz w:val="20"/>
+                <w:szCs w:val="20"/>
+              </w:rPr>
+              <w:t>Refac</w:t>
+            </w:r>
+            <w:r>
+              <w:rPr>
+                <w:sz w:val="20"/>
+                <w:szCs w:val="20"/>
+              </w:rPr>
+              <w:t>tor</w:t>
+            </w:r>
+            <w:r>
+              <w:rPr>
+                <w:sz w:val="20"/>
+                <w:szCs w:val="20"/>
+              </w:rPr>
+              <w:t xml:space="preserve"> entire code base to reflect an MVC structure for maintainability and extensibility</w:t>
+            </w:r>
+          </w:p>
+          <w:p>
+            <w:pPr>
+              <w:pStyle w:val="ListParagraph"/>
+              <w:numPr>
+                <w:ilvl w:val="0"/>
+                <w:numId w:val="1"/>
+              </w:numPr>
+              <w:rPr>
+                <w:sz w:val="20"/>
+                <w:szCs w:val="20"/>
+              </w:rPr>
+            </w:pPr>
+            <w:r>
+              <w:rPr>
+                <w:sz w:val="20"/>
+                <w:szCs w:val="20"/>
+              </w:rPr>
+              <w:t>Bug fixes</w:t>
+            </w:r>
+            <w:r>
+              <w:rPr>
+                <w:sz w:val="20"/>
+                <w:szCs w:val="20"/>
+              </w:rPr>
+              <w:t xml:space="preserve"> </w:t>
+            </w:r>
+            <w:r>
+              <w:rPr>
+                <w:sz w:val="20"/>
+                <w:szCs w:val="20"/>
+              </w:rPr>
+              <w:t xml:space="preserve"> </w:t>
+            </w:r>
+          </w:p>
+        </w:tc>
+      </w:tr>
+      <w:tr>
+        <w:tc>
+          <w:tcPr>
+            <w:tcW w:w="2448" w:type="dxa"/>
+          </w:tcPr>
+          <w:p>
+            <w:pPr>
+              <w:rPr>
+                <w:sz w:val="20"/>
+                <w:szCs w:val="20"/>
+              </w:rPr>
+            </w:pPr>
+            <w:r>
+              <w:rPr>
+                <w:sz w:val="20"/>
+                <w:szCs w:val="20"/>
+              </w:rPr>
+              <w:t>Comments</w:t>
+            </w:r>
+          </w:p>
+        </w:tc>
+        <w:tc>
+          <w:tcPr>
+            <w:tcW w:w="7380" w:type="dxa"/>
+          </w:tcPr>
+          <w:p>
+            <w:pPr>
+              <w:rPr>
+                <w:sz w:val="20"/>
+                <w:szCs w:val="20"/>
+              </w:rPr>
+            </w:pPr>
+            <w:r>
+              <w:rPr>
+                <w:sz w:val="20"/>
+                <w:szCs w:val="20"/>
+              </w:rPr>
+              <w:t>Challenges to overcome:</w:t>
+            </w:r>
+          </w:p>
+          <w:p>
+            <w:pPr>
+              <w:rPr>
+                <w:sz w:val="20"/>
+                <w:szCs w:val="20"/>
+              </w:rPr>
+            </w:pPr>
+            <w:r>
+              <w:rPr>
+                <w:sz w:val="20"/>
+                <w:szCs w:val="20"/>
+              </w:rPr>
+              <w:t>Next week-</w:t>
+            </w:r>
+            <w:r>
+              <w:rPr>
+                <w:sz w:val="20"/>
+                <w:szCs w:val="20"/>
+              </w:rPr>
+              <w:t xml:space="preserve">  (The hardest, largest part of the app)</w:t>
+            </w:r>
+          </w:p>
+          <w:p>
+            <w:pPr>
+              <w:rPr>
+                <w:sz w:val="20"/>
+                <w:szCs w:val="20"/>
+              </w:rPr>
+            </w:pPr>
+            <w:r>
+              <w:rPr>
+                <w:sz w:val="20"/>
+                <w:szCs w:val="20"/>
+              </w:rPr>
+              <w:t>PART 1</w:t>
+            </w:r>
+          </w:p>
+          <w:p>
+            <w:pPr>
+              <w:rPr>
+                <w:sz w:val="20"/>
+                <w:szCs w:val="20"/>
+              </w:rPr>
+            </w:pPr>
+            <w:r>
+              <w:rPr>
+                <w:sz w:val="20"/>
+                <w:szCs w:val="20"/>
+              </w:rPr>
+              <w:t>-Implement persistence for short musical phrase including pitch assessment</w:t>
+            </w:r>
+          </w:p>
+          <w:p>
+            <w:pPr>
+              <w:rPr>
+                <w:sz w:val="20"/>
+                <w:szCs w:val="20"/>
+              </w:rPr>
+            </w:pPr>
+            <w:r>
+              <w:rPr>
+                <w:sz w:val="20"/>
+                <w:szCs w:val="20"/>
+              </w:rPr>
+              <w:t xml:space="preserve">     -Record sung musical phrase, do file analysis on it</w:t>
             </w:r>
           </w:p>
           <w:p>
@@ -1394,7 +1825,7 @@
                 <w:sz w:val="20"/>
                 <w:szCs w:val="20"/>
               </w:rPr>
-              <w:t>Week 5</w:t>
+              <w:t>Week 6</w:t>
             </w:r>
           </w:p>
         </w:tc>
@@ -1497,6 +1928,66 @@
                 <w:szCs w:val="20"/>
               </w:rPr>
               <w:t>Challenges to overcome:</w:t>
+            </w:r>
+          </w:p>
+          <w:p>
+            <w:pPr>
+              <w:rPr>
+                <w:sz w:val="20"/>
+                <w:szCs w:val="20"/>
+              </w:rPr>
+            </w:pPr>
+            <w:r>
+              <w:rPr>
+                <w:sz w:val="20"/>
+                <w:szCs w:val="20"/>
+              </w:rPr>
+              <w:t>Next week-  (The hardest, largest part of the app)</w:t>
+            </w:r>
+          </w:p>
+          <w:p>
+            <w:pPr>
+              <w:rPr>
+                <w:sz w:val="20"/>
+                <w:szCs w:val="20"/>
+              </w:rPr>
+            </w:pPr>
+            <w:r>
+              <w:rPr>
+                <w:sz w:val="20"/>
+                <w:szCs w:val="20"/>
+              </w:rPr>
+              <w:t>PART 2</w:t>
+            </w:r>
+          </w:p>
+          <w:p>
+            <w:pPr>
+              <w:rPr>
+                <w:sz w:val="20"/>
+                <w:szCs w:val="20"/>
+              </w:rPr>
+            </w:pPr>
+            <w:r>
+              <w:rPr>
+                <w:sz w:val="20"/>
+                <w:szCs w:val="20"/>
+              </w:rPr>
+              <w:t>-Implement persistence for short musical phrase including pitch assessment</w:t>
+            </w:r>
+          </w:p>
+          <w:p>
+            <w:pPr>
+              <w:rPr>
+                <w:sz w:val="20"/>
+                <w:szCs w:val="20"/>
+              </w:rPr>
+            </w:pPr>
+            <w:r>
+              <w:rPr>
+                <w:sz w:val="20"/>
+                <w:szCs w:val="20"/>
+              </w:rPr>
+              <w:t xml:space="preserve">     -Store performance +analysis data – create report file to print out / display</w:t>
             </w:r>
           </w:p>
           <w:p>
@@ -1553,7 +2044,7 @@
                 <w:sz w:val="20"/>
                 <w:szCs w:val="20"/>
               </w:rPr>
-              <w:t>Week 6</w:t>
+              <w:t>Week 7</w:t>
             </w:r>
           </w:p>
         </w:tc>
@@ -1657,6 +2148,81 @@
               </w:rPr>
               <w:t>Challenges to overcome:</w:t>
             </w:r>
+          </w:p>
+          <w:p>
+            <w:pPr>
+              <w:rPr>
+                <w:sz w:val="20"/>
+                <w:szCs w:val="20"/>
+              </w:rPr>
+            </w:pPr>
+            <w:r>
+              <w:rPr>
+                <w:sz w:val="20"/>
+                <w:szCs w:val="20"/>
+              </w:rPr>
+              <w:t>Next week-  (The hardest, largest part of the app)</w:t>
+            </w:r>
+          </w:p>
+          <w:p>
+            <w:pPr>
+              <w:rPr>
+                <w:sz w:val="20"/>
+                <w:szCs w:val="20"/>
+              </w:rPr>
+            </w:pPr>
+            <w:r>
+              <w:rPr>
+                <w:sz w:val="20"/>
+                <w:szCs w:val="20"/>
+              </w:rPr>
+              <w:t>PART 3</w:t>
+            </w:r>
+          </w:p>
+          <w:p>
+            <w:pPr>
+              <w:rPr>
+                <w:sz w:val="20"/>
+                <w:szCs w:val="20"/>
+              </w:rPr>
+            </w:pPr>
+            <w:r>
+              <w:rPr>
+                <w:sz w:val="20"/>
+                <w:szCs w:val="20"/>
+              </w:rPr>
+              <w:t>-Implement persistence for short musical phrase including pitch assessment</w:t>
+            </w:r>
+          </w:p>
+          <w:p>
+            <w:pPr>
+              <w:rPr>
+                <w:sz w:val="20"/>
+                <w:szCs w:val="20"/>
+              </w:rPr>
+            </w:pPr>
+            <w:r>
+              <w:rPr>
+                <w:sz w:val="20"/>
+                <w:szCs w:val="20"/>
+              </w:rPr>
+              <w:t xml:space="preserve">     -</w:t>
+            </w:r>
+            <w:r>
+              <w:rPr>
+                <w:sz w:val="20"/>
+                <w:szCs w:val="20"/>
+              </w:rPr>
+              <w:t xml:space="preserve">Visually represent </w:t>
+            </w:r>
+          </w:p>
+          <w:p>
+            <w:pPr>
+              <w:rPr>
+                <w:sz w:val="20"/>
+                <w:szCs w:val="20"/>
+              </w:rPr>
+            </w:pPr>
           </w:p>
           <w:p>
             <w:pPr>
@@ -1712,7 +2278,7 @@
                 <w:sz w:val="20"/>
                 <w:szCs w:val="20"/>
               </w:rPr>
-              <w:t>Week 7</w:t>
+              <w:t>Week 8</w:t>
             </w:r>
           </w:p>
         </w:tc>
@@ -1871,165 +2437,6 @@
                 <w:sz w:val="20"/>
                 <w:szCs w:val="20"/>
               </w:rPr>
-              <w:t>Week 8</w:t>
-            </w:r>
-          </w:p>
-        </w:tc>
-        <w:tc>
-          <w:tcPr>
-            <w:tcW w:w="7380" w:type="dxa"/>
-          </w:tcPr>
-          <w:p>
-            <w:pPr>
-              <w:rPr>
-                <w:sz w:val="20"/>
-                <w:szCs w:val="20"/>
-              </w:rPr>
-            </w:pPr>
-            <w:r>
-              <w:rPr>
-                <w:sz w:val="20"/>
-                <w:szCs w:val="20"/>
-              </w:rPr>
-              <w:t xml:space="preserve">Project Status: </w:t>
-            </w:r>
-          </w:p>
-        </w:tc>
-      </w:tr>
-      <w:tr>
-        <w:tc>
-          <w:tcPr>
-            <w:tcW w:w="2448" w:type="dxa"/>
-          </w:tcPr>
-          <w:p>
-            <w:pPr>
-              <w:rPr>
-                <w:sz w:val="20"/>
-                <w:szCs w:val="20"/>
-              </w:rPr>
-            </w:pPr>
-            <w:r>
-              <w:rPr>
-                <w:sz w:val="20"/>
-                <w:szCs w:val="20"/>
-              </w:rPr>
-              <w:t>Tasks Completed/New  Functionality</w:t>
-            </w:r>
-          </w:p>
-        </w:tc>
-        <w:tc>
-          <w:tcPr>
-            <w:tcW w:w="7380" w:type="dxa"/>
-          </w:tcPr>
-          <w:p>
-            <w:pPr>
-              <w:pStyle w:val="ListParagraph"/>
-              <w:numPr>
-                <w:ilvl w:val="0"/>
-                <w:numId w:val="1"/>
-              </w:numPr>
-              <w:rPr>
-                <w:sz w:val="20"/>
-                <w:szCs w:val="20"/>
-              </w:rPr>
-            </w:pPr>
-          </w:p>
-        </w:tc>
-      </w:tr>
-      <w:tr>
-        <w:tc>
-          <w:tcPr>
-            <w:tcW w:w="2448" w:type="dxa"/>
-          </w:tcPr>
-          <w:p>
-            <w:pPr>
-              <w:rPr>
-                <w:sz w:val="20"/>
-                <w:szCs w:val="20"/>
-              </w:rPr>
-            </w:pPr>
-            <w:r>
-              <w:rPr>
-                <w:sz w:val="20"/>
-                <w:szCs w:val="20"/>
-              </w:rPr>
-              <w:t>Comments</w:t>
-            </w:r>
-          </w:p>
-        </w:tc>
-        <w:tc>
-          <w:tcPr>
-            <w:tcW w:w="7380" w:type="dxa"/>
-          </w:tcPr>
-          <w:p>
-            <w:pPr>
-              <w:rPr>
-                <w:sz w:val="20"/>
-                <w:szCs w:val="20"/>
-              </w:rPr>
-            </w:pPr>
-            <w:r>
-              <w:rPr>
-                <w:sz w:val="20"/>
-                <w:szCs w:val="20"/>
-              </w:rPr>
-              <w:t>Challenges to overcome:</w:t>
-            </w:r>
-          </w:p>
-          <w:p>
-            <w:pPr>
-              <w:rPr>
-                <w:sz w:val="20"/>
-                <w:szCs w:val="20"/>
-              </w:rPr>
-            </w:pPr>
-          </w:p>
-        </w:tc>
-      </w:tr>
-    </w:tbl>
-    <w:p>
-      <w:pPr>
-        <w:rPr>
-          <w:sz w:val="20"/>
-          <w:szCs w:val="20"/>
-        </w:rPr>
-      </w:pPr>
-    </w:p>
-    <w:tbl>
-      <w:tblPr>
-        <w:tblStyle w:val="TableGrid"/>
-        <w:tblW w:w="9828" w:type="dxa"/>
-        <w:tblBorders>
-          <w:top w:val="single" w:sz="4" w:space="0" w:color="BFBFBF" w:themeColor="background1" w:themeShade="BF"/>
-          <w:left w:val="single" w:sz="4" w:space="0" w:color="BFBFBF" w:themeColor="background1" w:themeShade="BF"/>
-          <w:bottom w:val="single" w:sz="4" w:space="0" w:color="BFBFBF" w:themeColor="background1" w:themeShade="BF"/>
-          <w:right w:val="single" w:sz="4" w:space="0" w:color="BFBFBF" w:themeColor="background1" w:themeShade="BF"/>
-          <w:insideH w:val="single" w:sz="4" w:space="0" w:color="BFBFBF" w:themeColor="background1" w:themeShade="BF"/>
-          <w:insideV w:val="single" w:sz="4" w:space="0" w:color="BFBFBF" w:themeColor="background1" w:themeShade="BF"/>
-        </w:tblBorders>
-        <w:tblLook w:val="04A0" w:firstRow="1" w:lastRow="0" w:firstColumn="1" w:lastColumn="0" w:noHBand="0" w:noVBand="1"/>
-      </w:tblPr>
-      <w:tblGrid>
-        <w:gridCol w:w="2448"/>
-        <w:gridCol w:w="7380"/>
-      </w:tblGrid>
-      <w:tr>
-        <w:tc>
-          <w:tcPr>
-            <w:tcW w:w="2448" w:type="dxa"/>
-          </w:tcPr>
-          <w:p>
-            <w:pPr>
-              <w:rPr>
-                <w:sz w:val="20"/>
-                <w:szCs w:val="20"/>
-              </w:rPr>
-            </w:pPr>
-            <w:r>
-              <w:rPr>
-                <w:sz w:val="20"/>
-                <w:szCs w:val="20"/>
-              </w:rPr>
               <w:t>Week 9</w:t>
             </w:r>
           </w:p>
@@ -2264,7 +2671,6 @@
                 <w:sz w:val="20"/>
                 <w:szCs w:val="20"/>
               </w:rPr>
-              <w:lastRenderedPageBreak/>
               <w:t>Comments</w:t>
             </w:r>
           </w:p>
@@ -2339,6 +2745,7 @@
         <w:ind w:firstLine="720"/>
       </w:pPr>
       <w:r>
+        <w:lastRenderedPageBreak/>
         <w:t xml:space="preserve">1.) Computer plays a </w:t>
       </w:r>
       <w:proofErr w:type="gramStart"/>
@@ -2634,8 +3041,124 @@
       </w:rPr>
     </w:lvl>
   </w:abstractNum>
+  <w:abstractNum w:abstractNumId="1">
+    <w:nsid w:val="5DD73E6E"/>
+    <w:multiLevelType w:val="hybridMultilevel"/>
+    <w:tmpl w:val="8A74FCF2"/>
+    <w:lvl w:ilvl="0" w:tplc="BEA2FF74">
+      <w:start w:val="2"/>
+      <w:numFmt w:val="bullet"/>
+      <w:lvlText w:val="-"/>
+      <w:lvlJc w:val="left"/>
+      <w:pPr>
+        <w:ind w:left="720" w:hanging="360"/>
+      </w:pPr>
+      <w:rPr>
+        <w:rFonts w:ascii="Calibri" w:eastAsiaTheme="minorHAnsi" w:hAnsi="Calibri" w:cstheme="minorBidi" w:hint="default"/>
+      </w:rPr>
+    </w:lvl>
+    <w:lvl w:ilvl="1" w:tplc="04090003" w:tentative="1">
+      <w:start w:val="1"/>
+      <w:numFmt w:val="bullet"/>
+      <w:lvlText w:val="o"/>
+      <w:lvlJc w:val="left"/>
+      <w:pPr>
+        <w:ind w:left="1440" w:hanging="360"/>
+      </w:pPr>
+      <w:rPr>
+        <w:rFonts w:ascii="Courier New" w:hAnsi="Courier New" w:cs="Courier New" w:hint="default"/>
+      </w:rPr>
+    </w:lvl>
+    <w:lvl w:ilvl="2" w:tplc="04090005" w:tentative="1">
+      <w:start w:val="1"/>
+      <w:numFmt w:val="bullet"/>
+      <w:lvlText w:val=""/>
+      <w:lvlJc w:val="left"/>
+      <w:pPr>
+        <w:ind w:left="2160" w:hanging="360"/>
+      </w:pPr>
+      <w:rPr>
+        <w:rFonts w:ascii="Wingdings" w:hAnsi="Wingdings" w:hint="default"/>
+      </w:rPr>
+    </w:lvl>
+    <w:lvl w:ilvl="3" w:tplc="04090001" w:tentative="1">
+      <w:start w:val="1"/>
+      <w:numFmt w:val="bullet"/>
+      <w:lvlText w:val=""/>
+      <w:lvlJc w:val="left"/>
+      <w:pPr>
+        <w:ind w:left="2880" w:hanging="360"/>
+      </w:pPr>
+      <w:rPr>
+        <w:rFonts w:ascii="Symbol" w:hAnsi="Symbol" w:hint="default"/>
+      </w:rPr>
+    </w:lvl>
+    <w:lvl w:ilvl="4" w:tplc="04090003" w:tentative="1">
+      <w:start w:val="1"/>
+      <w:numFmt w:val="bullet"/>
+      <w:lvlText w:val="o"/>
+      <w:lvlJc w:val="left"/>
+      <w:pPr>
+        <w:ind w:left="3600" w:hanging="360"/>
+      </w:pPr>
+      <w:rPr>
+        <w:rFonts w:ascii="Courier New" w:hAnsi="Courier New" w:cs="Courier New" w:hint="default"/>
+      </w:rPr>
+    </w:lvl>
+    <w:lvl w:ilvl="5" w:tplc="04090005" w:tentative="1">
+      <w:start w:val="1"/>
+      <w:numFmt w:val="bullet"/>
+      <w:lvlText w:val=""/>
+      <w:lvlJc w:val="left"/>
+      <w:pPr>
+        <w:ind w:left="4320" w:hanging="360"/>
+      </w:pPr>
+      <w:rPr>
+        <w:rFonts w:ascii="Wingdings" w:hAnsi="Wingdings" w:hint="default"/>
+      </w:rPr>
+    </w:lvl>
+    <w:lvl w:ilvl="6" w:tplc="04090001" w:tentative="1">
+      <w:start w:val="1"/>
+      <w:numFmt w:val="bullet"/>
+      <w:lvlText w:val=""/>
+      <w:lvlJc w:val="left"/>
+      <w:pPr>
+        <w:ind w:left="5040" w:hanging="360"/>
+      </w:pPr>
+      <w:rPr>
+        <w:rFonts w:ascii="Symbol" w:hAnsi="Symbol" w:hint="default"/>
+      </w:rPr>
+    </w:lvl>
+    <w:lvl w:ilvl="7" w:tplc="04090003" w:tentative="1">
+      <w:start w:val="1"/>
+      <w:numFmt w:val="bullet"/>
+      <w:lvlText w:val="o"/>
+      <w:lvlJc w:val="left"/>
+      <w:pPr>
+        <w:ind w:left="5760" w:hanging="360"/>
+      </w:pPr>
+      <w:rPr>
+        <w:rFonts w:ascii="Courier New" w:hAnsi="Courier New" w:cs="Courier New" w:hint="default"/>
+      </w:rPr>
+    </w:lvl>
+    <w:lvl w:ilvl="8" w:tplc="04090005" w:tentative="1">
+      <w:start w:val="1"/>
+      <w:numFmt w:val="bullet"/>
+      <w:lvlText w:val=""/>
+      <w:lvlJc w:val="left"/>
+      <w:pPr>
+        <w:ind w:left="6480" w:hanging="360"/>
+      </w:pPr>
+      <w:rPr>
+        <w:rFonts w:ascii="Wingdings" w:hAnsi="Wingdings" w:hint="default"/>
+      </w:rPr>
+    </w:lvl>
+  </w:abstractNum>
   <w:num w:numId="1">
     <w:abstractNumId w:val="0"/>
+  </w:num>
+  <w:num w:numId="2">
+    <w:abstractNumId w:val="1"/>
   </w:num>
 </w:numbering>
 </file>

</xml_diff>